<commit_message>
Update Template Proposal KP-INF 2022.docx
</commit_message>
<xml_diff>
--- a/Punya Lawrence-Widean/Template Proposal KP-INF 2022.docx
+++ b/Punya Lawrence-Widean/Template Proposal KP-INF 2022.docx
@@ -2144,17 +2144,20 @@
         <w:rPr>
           <w:rFonts w:ascii="Times New Roman" w:hAnsi="Times New Roman" w:cs="Times New Roman"/>
         </w:rPr>
-        <w:t xml:space="preserve"> tertentu, tapi berupa struktur pasangan key-value. Key digunakan untuk melacak objek dengan (value) nilai yang bervariasi, seperti data angka, string, atau objek kompleks lainnya. </w:t>
-      </w:r>
-    </w:p>
-    <w:p>
-      <w:pPr>
-        <w:spacing w:line="240" w:lineRule="auto"/>
-        <w:ind w:left="1134"/>
-        <w:rPr>
-          <w:rFonts w:ascii="Times New Roman" w:hAnsi="Times New Roman" w:cs="Times New Roman"/>
-        </w:rPr>
-      </w:pPr>
+        <w:t xml:space="preserve"> tertentu, tapi berupa struktur pasangan key-value. Key digunakan untuk melacak objek dengan (value) nilai yang bervariasi, seperti data angka, string, atau objek kompleks</w:t>
+      </w:r>
+      <w:r>
+        <w:rPr>
+          <w:rFonts w:ascii="Times New Roman" w:hAnsi="Times New Roman" w:cs="Times New Roman"/>
+        </w:rPr>
+        <w:t xml:space="preserve"> </w:t>
+      </w:r>
+      <w:r>
+        <w:rPr>
+          <w:rFonts w:ascii="Times New Roman" w:hAnsi="Times New Roman" w:cs="Times New Roman"/>
+        </w:rPr>
+        <w:t>lainnya. </w:t>
+      </w:r>
       <w:r>
         <w:rPr>
           <w:rFonts w:ascii="Times New Roman" w:hAnsi="Times New Roman" w:cs="Times New Roman"/>
@@ -2187,6 +2190,7 @@
         <w:rPr>
           <w:rFonts w:ascii="Times New Roman" w:hAnsi="Times New Roman" w:cs="Times New Roman"/>
         </w:rPr>
+        <w:lastRenderedPageBreak/>
         <w:t>Vue</w:t>
       </w:r>
       <w:r>
@@ -2195,6 +2199,56 @@
         </w:rPr>
         <w:t xml:space="preserve"> Js</w:t>
       </w:r>
+    </w:p>
+    <w:p>
+      <w:pPr>
+        <w:ind w:left="1134" w:firstLine="306"/>
+        <w:rPr>
+          <w:rFonts w:ascii="Times New Roman" w:hAnsi="Times New Roman" w:cs="Times New Roman"/>
+        </w:rPr>
+      </w:pPr>
+      <w:r>
+        <w:rPr>
+          <w:rFonts w:ascii="Times New Roman" w:hAnsi="Times New Roman" w:cs="Times New Roman"/>
+        </w:rPr>
+        <w:t>Vue JS adalah salah satu framework atau library dari JavaScript yang digunakan untuk untuk membuat tampilan (interface) pada website agar tampak lebih interaktif. Fungsi lain dari Vue JS adalah membuat SPA (Single Page Application). Apabila digunakan pada arsitektur MVC (Model – View – Controller), maka Vue JS menempati pada posisi View yang berjalan di sisi front end.</w:t>
+      </w:r>
+    </w:p>
+    <w:p>
+      <w:pPr>
+        <w:ind w:left="1134"/>
+        <w:rPr>
+          <w:rFonts w:ascii="Times New Roman" w:hAnsi="Times New Roman" w:cs="Times New Roman"/>
+        </w:rPr>
+      </w:pPr>
+      <w:r>
+        <w:rPr>
+          <w:rFonts w:ascii="Times New Roman" w:hAnsi="Times New Roman" w:cs="Times New Roman"/>
+        </w:rPr>
+        <w:t>Jadi tugas utama dari framework ini adalah mengirim dan menerima data, kemudian membuat tampilan UI (User Interface) yang menarik. Framework ini juga sangat mudah untuk diintegrasikan dengan library yang lain. Jika diimplementasikan pada komponen HTML, maka Vue JS menggunakan ID, class, atau name untuk menginisialisasikannya.</w:t>
+      </w:r>
+    </w:p>
+    <w:p>
+      <w:pPr>
+        <w:ind w:left="1134"/>
+        <w:rPr>
+          <w:rFonts w:ascii="Times New Roman" w:hAnsi="Times New Roman" w:cs="Times New Roman"/>
+        </w:rPr>
+      </w:pPr>
+      <w:r>
+        <w:rPr>
+          <w:rFonts w:ascii="Times New Roman" w:hAnsi="Times New Roman" w:cs="Times New Roman"/>
+        </w:rPr>
+        <w:t>Framework ini mengalami perkembangan yang pesat, bahkan beberapa perusahaan besar menggunakannya, sebagai contoh Google dan Adobe. Terlepas dari itu, Vue JS pertama kali dikembangkan pada tahun 2013 oleh Evan You yang sebelumnya bekerja di Google dengan menggunakan AngularJS. Hal itulah yang melatarbelakangi seorang Evan You mengembangkan sebuah library yang lebih ringan daripada AngularJS.</w:t>
+      </w:r>
+    </w:p>
+    <w:p>
+      <w:pPr>
+        <w:ind w:left="360"/>
+        <w:rPr>
+          <w:rFonts w:ascii="Times New Roman" w:hAnsi="Times New Roman" w:cs="Times New Roman"/>
+        </w:rPr>
+      </w:pPr>
     </w:p>
     <w:p>
       <w:pPr>
@@ -3112,6 +3166,7 @@
                 <w:rFonts w:ascii="Times New Roman" w:hAnsi="Times New Roman" w:cs="Times New Roman"/>
                 <w:lang w:val="id-ID"/>
               </w:rPr>
+              <w:lastRenderedPageBreak/>
               <w:t>Analisis Requirement Pegawai XYZ</w:t>
             </w:r>
           </w:p>
@@ -5385,6 +5440,19 @@
       <w:bCs/>
     </w:rPr>
   </w:style>
+  <w:style w:type="character" w:styleId="HTMLCode">
+    <w:name w:val="HTML Code"/>
+    <w:basedOn w:val="DefaultParagraphFont"/>
+    <w:uiPriority w:val="99"/>
+    <w:semiHidden/>
+    <w:unhideWhenUsed/>
+    <w:rsid w:val="00430847"/>
+    <w:rPr>
+      <w:rFonts w:ascii="Courier New" w:eastAsia="Times New Roman" w:hAnsi="Courier New" w:cs="Courier New"/>
+      <w:sz w:val="20"/>
+      <w:szCs w:val="20"/>
+    </w:rPr>
+  </w:style>
 </w:styles>
 </file>
 

</xml_diff>